<commit_message>
seeing how I can format links to content on different pages
</commit_message>
<xml_diff>
--- a/attachments/ScottOdlandResume.docx
+++ b/attachments/ScottOdlandResume.docx
@@ -842,7 +842,7 @@
           <w:sz w:val="20"/>
           <w:szCs w:val="20"/>
         </w:rPr>
-        <w:t>Fundamentals of Computer Programming</w:t>
+        <w:t>Feedback Systems</w:t>
       </w:r>
     </w:p>
     <w:p>
@@ -1029,19 +1029,8 @@
           <w:sz w:val="20"/>
           <w:szCs w:val="20"/>
         </w:rPr>
-        <w:t xml:space="preserve">Designed an introductory course in robotics for new members of </w:t>
-      </w:r>
-      <w:proofErr w:type="gramStart"/>
-      <w:r>
-        <w:rPr>
-          <w:rFonts w:ascii="Times New Roman" w:hAnsi="Times New Roman" w:cs="Times New Roman"/>
-          <w:bCs/>
-          <w:sz w:val="20"/>
-          <w:szCs w:val="20"/>
-        </w:rPr>
-        <w:t>NURC</w:t>
-      </w:r>
-      <w:proofErr w:type="gramEnd"/>
+        <w:t>Designed an introductory course in robotics for new members of NURC</w:t>
+      </w:r>
     </w:p>
     <w:p>
       <w:pPr>
@@ -1065,19 +1054,8 @@
           <w:sz w:val="20"/>
           <w:szCs w:val="20"/>
         </w:rPr>
-        <w:t xml:space="preserve">Developed a curriculum to teach these students embedded programming, circuitry, PWM, CAD and motor </w:t>
-      </w:r>
-      <w:proofErr w:type="gramStart"/>
-      <w:r>
-        <w:rPr>
-          <w:rFonts w:ascii="Times New Roman" w:hAnsi="Times New Roman" w:cs="Times New Roman"/>
-          <w:bCs/>
-          <w:sz w:val="20"/>
-          <w:szCs w:val="20"/>
-        </w:rPr>
-        <w:t>control</w:t>
-      </w:r>
-      <w:proofErr w:type="gramEnd"/>
+        <w:t>Developed a curriculum to teach these students embedded programming, circuitry, PWM, CAD and motor control</w:t>
+      </w:r>
       <w:r>
         <w:rPr>
           <w:rFonts w:ascii="Times New Roman" w:hAnsi="Times New Roman" w:cs="Times New Roman"/>
@@ -2026,28 +2004,17 @@
           <w:sz w:val="20"/>
           <w:szCs w:val="20"/>
         </w:rPr>
-        <w:t xml:space="preserve">Automated pick and place assembly line packing, </w:t>
-      </w:r>
-      <w:r>
-        <w:rPr>
-          <w:rFonts w:ascii="Times New Roman" w:hAnsi="Times New Roman" w:cs="Times New Roman"/>
-          <w:bCs/>
-          <w:sz w:val="20"/>
-          <w:szCs w:val="20"/>
-        </w:rPr>
-        <w:t xml:space="preserve">more than doubling the </w:t>
-      </w:r>
-      <w:proofErr w:type="gramStart"/>
-      <w:r>
-        <w:rPr>
-          <w:rFonts w:ascii="Times New Roman" w:hAnsi="Times New Roman" w:cs="Times New Roman"/>
-          <w:bCs/>
-          <w:sz w:val="20"/>
-          <w:szCs w:val="20"/>
-        </w:rPr>
-        <w:t>output</w:t>
-      </w:r>
-      <w:proofErr w:type="gramEnd"/>
+        <w:t>Automated pick and place assembly line packing</w:t>
+      </w:r>
+      <w:r>
+        <w:rPr>
+          <w:rFonts w:ascii="Times New Roman" w:hAnsi="Times New Roman" w:cs="Times New Roman"/>
+          <w:bCs/>
+          <w:sz w:val="20"/>
+          <w:szCs w:val="20"/>
+        </w:rPr>
+        <w:t xml:space="preserve"> and palletizing</w:t>
+      </w:r>
     </w:p>
     <w:p>
       <w:pPr>
@@ -2071,19 +2038,8 @@
           <w:sz w:val="20"/>
           <w:szCs w:val="20"/>
         </w:rPr>
-        <w:t xml:space="preserve">Designed 3D printed fixtures for end effector of ABB robot </w:t>
-      </w:r>
-      <w:proofErr w:type="gramStart"/>
-      <w:r>
-        <w:rPr>
-          <w:rFonts w:ascii="Times New Roman" w:hAnsi="Times New Roman" w:cs="Times New Roman"/>
-          <w:bCs/>
-          <w:sz w:val="20"/>
-          <w:szCs w:val="20"/>
-        </w:rPr>
-        <w:t>arm</w:t>
-      </w:r>
-      <w:proofErr w:type="gramEnd"/>
+        <w:t>Designed 3D printed fixtures for end effector of ABB robot arm</w:t>
+      </w:r>
     </w:p>
     <w:p>
       <w:pPr>
@@ -2107,27 +2063,43 @@
           <w:sz w:val="20"/>
           <w:szCs w:val="20"/>
         </w:rPr>
-        <w:t xml:space="preserve">Simulated assembly line process in ABB’s </w:t>
-      </w:r>
-      <w:proofErr w:type="spellStart"/>
-      <w:r>
-        <w:rPr>
-          <w:rFonts w:ascii="Times New Roman" w:hAnsi="Times New Roman" w:cs="Times New Roman"/>
-          <w:bCs/>
-          <w:sz w:val="20"/>
-          <w:szCs w:val="20"/>
-        </w:rPr>
-        <w:t>RobotStudio</w:t>
-      </w:r>
-      <w:proofErr w:type="spellEnd"/>
-      <w:r>
-        <w:rPr>
-          <w:rFonts w:ascii="Times New Roman" w:hAnsi="Times New Roman" w:cs="Times New Roman"/>
-          <w:bCs/>
-          <w:sz w:val="20"/>
-          <w:szCs w:val="20"/>
-        </w:rPr>
-        <w:t xml:space="preserve">                                                                                                             </w:t>
+        <w:t xml:space="preserve">Simulated assembly line </w:t>
+      </w:r>
+      <w:r>
+        <w:rPr>
+          <w:rFonts w:ascii="Times New Roman" w:hAnsi="Times New Roman" w:cs="Times New Roman"/>
+          <w:bCs/>
+          <w:sz w:val="20"/>
+          <w:szCs w:val="20"/>
+        </w:rPr>
+        <w:t xml:space="preserve">and palletizing </w:t>
+      </w:r>
+      <w:r>
+        <w:rPr>
+          <w:rFonts w:ascii="Times New Roman" w:hAnsi="Times New Roman" w:cs="Times New Roman"/>
+          <w:bCs/>
+          <w:sz w:val="20"/>
+          <w:szCs w:val="20"/>
+        </w:rPr>
+        <w:t>process in ABB’s RobotStudio</w:t>
+      </w:r>
+      <w:r>
+        <w:rPr>
+          <w:rFonts w:ascii="Times New Roman" w:hAnsi="Times New Roman" w:cs="Times New Roman"/>
+          <w:bCs/>
+          <w:sz w:val="20"/>
+          <w:szCs w:val="20"/>
+        </w:rPr>
+        <w:t xml:space="preserve"> using RAPID programming</w:t>
+      </w:r>
+      <w:r>
+        <w:rPr>
+          <w:rFonts w:ascii="Times New Roman" w:hAnsi="Times New Roman" w:cs="Times New Roman"/>
+          <w:bCs/>
+          <w:sz w:val="20"/>
+          <w:szCs w:val="20"/>
+        </w:rPr>
+        <w:t xml:space="preserve">                                                                                                        </w:t>
       </w:r>
       <w:r>
         <w:rPr>
@@ -2403,19 +2375,8 @@
           <w:sz w:val="20"/>
           <w:szCs w:val="20"/>
         </w:rPr>
-        <w:t xml:space="preserve">Led design and development of 30+ robots for Bayesian particle filter </w:t>
-      </w:r>
-      <w:proofErr w:type="gramStart"/>
-      <w:r>
-        <w:rPr>
-          <w:rFonts w:ascii="Times New Roman" w:hAnsi="Times New Roman" w:cs="Times New Roman"/>
-          <w:bCs/>
-          <w:sz w:val="20"/>
-          <w:szCs w:val="20"/>
-        </w:rPr>
-        <w:t>experiment</w:t>
-      </w:r>
-      <w:proofErr w:type="gramEnd"/>
+        <w:t>Led design and development of 30+ robots for Bayesian particle filter experiment</w:t>
+      </w:r>
     </w:p>
     <w:p>
       <w:pPr>
@@ -2439,7 +2400,25 @@
           <w:sz w:val="20"/>
           <w:szCs w:val="20"/>
         </w:rPr>
-        <w:t xml:space="preserve">Optimize IR detection to develop a more robust </w:t>
+        <w:t>Optimize</w:t>
+      </w:r>
+      <w:r>
+        <w:rPr>
+          <w:rFonts w:ascii="Times New Roman" w:hAnsi="Times New Roman" w:cs="Times New Roman"/>
+          <w:bCs/>
+          <w:sz w:val="20"/>
+          <w:szCs w:val="20"/>
+        </w:rPr>
+        <w:t>d</w:t>
+      </w:r>
+      <w:r>
+        <w:rPr>
+          <w:rFonts w:ascii="Times New Roman" w:hAnsi="Times New Roman" w:cs="Times New Roman"/>
+          <w:bCs/>
+          <w:sz w:val="20"/>
+          <w:szCs w:val="20"/>
+        </w:rPr>
+        <w:t xml:space="preserve"> IR detection to develop a more robust </w:t>
       </w:r>
       <w:r>
         <w:rPr>
@@ -2450,7 +2429,6 @@
         </w:rPr>
         <w:t xml:space="preserve">target detection </w:t>
       </w:r>
-      <w:proofErr w:type="gramStart"/>
       <w:r>
         <w:rPr>
           <w:rFonts w:ascii="Times New Roman" w:hAnsi="Times New Roman" w:cs="Times New Roman"/>
@@ -2460,7 +2438,6 @@
         </w:rPr>
         <w:t>algorithm</w:t>
       </w:r>
-      <w:proofErr w:type="gramEnd"/>
     </w:p>
     <w:p>
       <w:pPr>
@@ -2782,20 +2759,8 @@
           <w:sz w:val="20"/>
           <w:szCs w:val="20"/>
         </w:rPr>
-        <w:t xml:space="preserve">Performed and documented mechanical life cycle testing on chest and limb sensors for FDA </w:t>
-      </w:r>
-      <w:proofErr w:type="gramStart"/>
-      <w:r>
-        <w:rPr>
-          <w:rFonts w:ascii="Times New Roman" w:hAnsi="Times New Roman" w:cs="Times New Roman"/>
-          <w:bCs/>
-          <w:iCs/>
-          <w:sz w:val="20"/>
-          <w:szCs w:val="20"/>
-        </w:rPr>
-        <w:t>approval</w:t>
-      </w:r>
-      <w:proofErr w:type="gramEnd"/>
+        <w:t>Performed and documented mechanical life cycle testing on chest and limb sensors for FDA approval</w:t>
+      </w:r>
     </w:p>
     <w:p>
       <w:pPr>
@@ -2848,20 +2813,8 @@
           <w:sz w:val="20"/>
           <w:szCs w:val="20"/>
         </w:rPr>
-        <w:t xml:space="preserve">Designed new custom battery pack for lithium polymer battery </w:t>
-      </w:r>
-      <w:proofErr w:type="gramStart"/>
-      <w:r>
-        <w:rPr>
-          <w:rFonts w:ascii="Times New Roman" w:hAnsi="Times New Roman" w:cs="Times New Roman"/>
-          <w:bCs/>
-          <w:iCs/>
-          <w:sz w:val="20"/>
-          <w:szCs w:val="20"/>
-        </w:rPr>
-        <w:t>packaging</w:t>
-      </w:r>
-      <w:proofErr w:type="gramEnd"/>
+        <w:t>Designed new custom battery pack for lithium polymer battery packaging</w:t>
+      </w:r>
     </w:p>
     <w:p>
       <w:pPr>
@@ -3277,20 +3230,8 @@
           <w:sz w:val="20"/>
           <w:szCs w:val="20"/>
         </w:rPr>
-        <w:t xml:space="preserve">Received CPR, first aid and AED certification and ensured student adherence to safety </w:t>
-      </w:r>
-      <w:proofErr w:type="gramStart"/>
-      <w:r>
-        <w:rPr>
-          <w:rFonts w:ascii="Times New Roman" w:hAnsi="Times New Roman" w:cs="Times New Roman"/>
-          <w:bCs/>
-          <w:iCs/>
-          <w:sz w:val="20"/>
-          <w:szCs w:val="20"/>
-        </w:rPr>
-        <w:t>protocols</w:t>
-      </w:r>
-      <w:proofErr w:type="gramEnd"/>
+        <w:t>Received CPR, first aid and AED certification and ensured student adherence to safety protocols</w:t>
+      </w:r>
     </w:p>
     <w:p>
       <w:pPr>
@@ -3965,34 +3906,23 @@
         </w:rPr>
         <w:t xml:space="preserve">, </w:t>
       </w:r>
-      <w:proofErr w:type="spellStart"/>
-      <w:r>
-        <w:rPr>
-          <w:rFonts w:ascii="Times New Roman" w:hAnsi="Times New Roman" w:cs="Times New Roman"/>
-          <w:bCs/>
-          <w:sz w:val="20"/>
-          <w:szCs w:val="20"/>
-        </w:rPr>
-        <w:t>RobotStudio</w:t>
-      </w:r>
-      <w:proofErr w:type="spellEnd"/>
-      <w:r>
-        <w:rPr>
-          <w:rFonts w:ascii="Times New Roman" w:hAnsi="Times New Roman" w:cs="Times New Roman"/>
-          <w:bCs/>
-          <w:sz w:val="20"/>
-          <w:szCs w:val="20"/>
-        </w:rPr>
-        <w:t>,</w:t>
-      </w:r>
-      <w:r>
-        <w:rPr>
-          <w:rFonts w:ascii="Times New Roman" w:hAnsi="Times New Roman" w:cs="Times New Roman"/>
-          <w:bCs/>
-          <w:sz w:val="20"/>
-          <w:szCs w:val="20"/>
-        </w:rPr>
-        <w:t xml:space="preserve"> GD&amp;T</w:t>
+      <w:r>
+        <w:rPr>
+          <w:rFonts w:ascii="Times New Roman" w:hAnsi="Times New Roman" w:cs="Times New Roman"/>
+          <w:bCs/>
+          <w:sz w:val="20"/>
+          <w:szCs w:val="20"/>
+        </w:rPr>
+        <w:t xml:space="preserve">RAPID, </w:t>
+      </w:r>
+      <w:r>
+        <w:rPr>
+          <w:rFonts w:ascii="Times New Roman" w:hAnsi="Times New Roman" w:cs="Times New Roman"/>
+          <w:bCs/>
+          <w:sz w:val="20"/>
+          <w:szCs w:val="20"/>
+        </w:rPr>
+        <w:t>GD&amp;T</w:t>
       </w:r>
       <w:r>
         <w:rPr>

</xml_diff>

<commit_message>
final commit before applying to job
</commit_message>
<xml_diff>
--- a/attachments/ScottOdlandResume.docx
+++ b/attachments/ScottOdlandResume.docx
@@ -2040,6 +2040,15 @@
         </w:rPr>
         <w:t>Designed 3D printed fixtures for end effector of ABB robot arm</w:t>
       </w:r>
+      <w:r>
+        <w:rPr>
+          <w:rFonts w:ascii="Times New Roman" w:hAnsi="Times New Roman" w:cs="Times New Roman"/>
+          <w:bCs/>
+          <w:sz w:val="20"/>
+          <w:szCs w:val="20"/>
+        </w:rPr>
+        <w:t xml:space="preserve"> to grip various objects</w:t>
+      </w:r>
     </w:p>
     <w:p>
       <w:pPr>
@@ -2418,25 +2427,34 @@
           <w:sz w:val="20"/>
           <w:szCs w:val="20"/>
         </w:rPr>
-        <w:t xml:space="preserve"> IR detection to develop a more robust </w:t>
-      </w:r>
-      <w:r>
-        <w:rPr>
-          <w:rFonts w:ascii="Times New Roman" w:hAnsi="Times New Roman" w:cs="Times New Roman"/>
-          <w:bCs/>
-          <w:sz w:val="20"/>
-          <w:szCs w:val="20"/>
-        </w:rPr>
-        <w:t xml:space="preserve">target detection </w:t>
-      </w:r>
-      <w:r>
-        <w:rPr>
-          <w:rFonts w:ascii="Times New Roman" w:hAnsi="Times New Roman" w:cs="Times New Roman"/>
-          <w:bCs/>
-          <w:sz w:val="20"/>
-          <w:szCs w:val="20"/>
-        </w:rPr>
-        <w:t>algorithm</w:t>
+        <w:t xml:space="preserve"> IR detection </w:t>
+      </w:r>
+      <w:r>
+        <w:rPr>
+          <w:rFonts w:ascii="Times New Roman" w:hAnsi="Times New Roman" w:cs="Times New Roman"/>
+          <w:bCs/>
+          <w:sz w:val="20"/>
+          <w:szCs w:val="20"/>
+        </w:rPr>
+        <w:t xml:space="preserve">and line following algorithms </w:t>
+      </w:r>
+      <w:r>
+        <w:rPr>
+          <w:rFonts w:ascii="Times New Roman" w:hAnsi="Times New Roman" w:cs="Times New Roman"/>
+          <w:bCs/>
+          <w:sz w:val="20"/>
+          <w:szCs w:val="20"/>
+        </w:rPr>
+        <w:t xml:space="preserve">to </w:t>
+      </w:r>
+      <w:r>
+        <w:rPr>
+          <w:rFonts w:ascii="Times New Roman" w:hAnsi="Times New Roman" w:cs="Times New Roman"/>
+          <w:bCs/>
+          <w:sz w:val="20"/>
+          <w:szCs w:val="20"/>
+        </w:rPr>
+        <w:t>create more consistent readings for target detection algorithm</w:t>
       </w:r>
     </w:p>
     <w:p>
@@ -3842,6 +3860,15 @@
           <w:szCs w:val="20"/>
         </w:rPr>
         <w:t xml:space="preserve">Edge, </w:t>
+      </w:r>
+      <w:r>
+        <w:rPr>
+          <w:rFonts w:ascii="Times New Roman" w:hAnsi="Times New Roman" w:cs="Times New Roman"/>
+          <w:bCs/>
+          <w:sz w:val="20"/>
+          <w:szCs w:val="20"/>
+        </w:rPr>
+        <w:t xml:space="preserve">Eagle, </w:t>
       </w:r>
       <w:r>
         <w:rPr>

</xml_diff>